<commit_message>
Update Ficha de caracterização da personagem OLD MAN.docx
</commit_message>
<xml_diff>
--- a/sums/Ficha de caracterização da personagem OLD MAN.docx
+++ b/sums/Ficha de caracterização da personagem OLD MAN.docx
@@ -47,6 +47,8 @@
     </w:p>
     <w:p>
       <w:pPr>
+        <w:ind w:firstLine="720"/>
+        <w:jc w:val="both"/>
         <w:rPr>
           <w:lang w:val="pt-PT"/>
         </w:rPr>
@@ -78,6 +80,8 @@
     </w:p>
     <w:p>
       <w:pPr>
+        <w:ind w:firstLine="720"/>
+        <w:jc w:val="both"/>
         <w:rPr>
           <w:lang w:val="pt-PT"/>
         </w:rPr>
@@ -115,6 +119,8 @@
     </w:p>
     <w:p>
       <w:pPr>
+        <w:ind w:firstLine="720"/>
+        <w:jc w:val="both"/>
         <w:rPr>
           <w:lang w:val="pt-PT"/>
         </w:rPr>
@@ -125,18 +131,558 @@
         </w:rPr>
         <w:t xml:space="preserve">Relembrando que o </w:t>
       </w:r>
+      <w:r>
+        <w:rPr>
+          <w:color w:val="FF0000"/>
+          <w:lang w:val="pt-PT"/>
+        </w:rPr>
+        <w:t xml:space="preserve">perspective-taking </w:t>
+      </w:r>
+      <w:r>
+        <w:rPr>
+          <w:lang w:val="pt-PT"/>
+        </w:rPr>
+        <w:t xml:space="preserve">é uma das proezas mais importantes de alguém de modo a criar empatia com um seu semelhante, estimular a tomada de perspetiva do protagonista por parte do jogador, nomeadamente, cingindo-se </w:t>
+      </w:r>
+      <w:r>
+        <w:rPr>
+          <w:lang w:val="pt-PT"/>
+        </w:rPr>
+        <w:t>de um</w:t>
+      </w:r>
+      <w:r>
+        <w:rPr>
+          <w:lang w:val="pt-PT"/>
+        </w:rPr>
+        <w:t xml:space="preserve"> </w:t>
+      </w:r>
+      <w:r>
+        <w:rPr>
+          <w:color w:val="FF0000"/>
+          <w:lang w:val="pt-PT"/>
+        </w:rPr>
+        <w:t xml:space="preserve">personagem simbólico </w:t>
+      </w:r>
+      <w:r>
+        <w:rPr>
+          <w:lang w:val="pt-PT"/>
+        </w:rPr>
+        <w:t xml:space="preserve">que </w:t>
+      </w:r>
+      <w:r>
+        <w:rPr>
+          <w:lang w:val="pt-PT"/>
+        </w:rPr>
+        <w:t xml:space="preserve">representa um conceito ou tema maior que </w:t>
+      </w:r>
+      <w:r>
+        <w:rPr>
+          <w:lang w:val="pt-PT"/>
+        </w:rPr>
+        <w:t>ele próprio – a depressão na velhice -, parece ser um bom primeiro passo na iniciação da caracterização da personagem principal</w:t>
+      </w:r>
+      <w:r>
+        <w:rPr>
+          <w:lang w:val="pt-PT"/>
+        </w:rPr>
+        <w:t xml:space="preserve">. </w:t>
+      </w:r>
+    </w:p>
+    <w:p>
+      <w:pPr>
+        <w:ind w:firstLine="720"/>
+        <w:jc w:val="both"/>
+        <w:rPr>
+          <w:lang w:val="pt-PT"/>
+        </w:rPr>
+      </w:pPr>
+    </w:p>
+    <w:p>
+      <w:pPr>
+        <w:ind w:firstLine="720"/>
+        <w:jc w:val="both"/>
+        <w:rPr>
+          <w:lang w:val="pt-PT"/>
+        </w:rPr>
+      </w:pPr>
+    </w:p>
+    <w:p>
+      <w:pPr>
+        <w:ind w:firstLine="720"/>
+        <w:jc w:val="both"/>
+        <w:rPr>
+          <w:lang w:val="pt-PT"/>
+        </w:rPr>
+      </w:pPr>
+    </w:p>
+    <w:p>
+      <w:pPr>
+        <w:ind w:firstLine="720"/>
+        <w:jc w:val="both"/>
+        <w:rPr>
+          <w:lang w:val="pt-PT"/>
+        </w:rPr>
+      </w:pPr>
+      <w:r>
+        <w:rPr>
+          <w:lang w:val="pt-PT"/>
+        </w:rPr>
+        <w:lastRenderedPageBreak/>
+        <w:t>O</w:t>
+      </w:r>
+      <w:r>
+        <w:rPr>
+          <w:lang w:val="pt-PT"/>
+        </w:rPr>
+        <w:t>utr</w:t>
+      </w:r>
+      <w:r>
+        <w:rPr>
+          <w:lang w:val="pt-PT"/>
+        </w:rPr>
+        <w:t>o</w:t>
+      </w:r>
+      <w:r>
+        <w:rPr>
+          <w:lang w:val="pt-PT"/>
+        </w:rPr>
+        <w:t xml:space="preserve">s </w:t>
+      </w:r>
+      <w:r>
+        <w:rPr>
+          <w:lang w:val="pt-PT"/>
+        </w:rPr>
+        <w:t xml:space="preserve">atributos </w:t>
+      </w:r>
+      <w:r>
+        <w:rPr>
+          <w:lang w:val="pt-PT"/>
+        </w:rPr>
+        <w:t>foram atribuíd</w:t>
+      </w:r>
+      <w:r>
+        <w:rPr>
+          <w:lang w:val="pt-PT"/>
+        </w:rPr>
+        <w:t>o</w:t>
+      </w:r>
+      <w:r>
+        <w:rPr>
+          <w:lang w:val="pt-PT"/>
+        </w:rPr>
+        <w:t xml:space="preserve">s ao protagonista de modo a recriar um senhor em idade sénior </w:t>
+      </w:r>
+      <w:r>
+        <w:rPr>
+          <w:lang w:val="pt-PT"/>
+        </w:rPr>
+        <w:t>estereotipado</w:t>
+      </w:r>
+      <w:r>
+        <w:rPr>
+          <w:lang w:val="pt-PT"/>
+        </w:rPr>
+        <w:t xml:space="preserve">: </w:t>
+      </w:r>
+      <w:r>
+        <w:rPr>
+          <w:lang w:val="pt-PT"/>
+        </w:rPr>
+        <w:t>os mesmos são apresentados de seguida, os quais serão também esclarecidos.</w:t>
+      </w:r>
+    </w:p>
+    <w:p>
+      <w:pPr>
+        <w:ind w:firstLine="720"/>
+        <w:jc w:val="both"/>
+        <w:rPr>
+          <w:lang w:val="pt-PT"/>
+        </w:rPr>
+      </w:pPr>
+      <w:r>
+        <w:rPr>
+          <w:lang w:val="pt-PT"/>
+        </w:rPr>
+        <w:t>Género: masculino;</w:t>
+      </w:r>
+    </w:p>
+    <w:p>
+      <w:pPr>
+        <w:ind w:firstLine="720"/>
+        <w:jc w:val="both"/>
+        <w:rPr>
+          <w:lang w:val="pt-PT"/>
+        </w:rPr>
+      </w:pPr>
+      <w:r>
+        <w:rPr>
+          <w:lang w:val="pt-PT"/>
+        </w:rPr>
+        <w:t>Idade: 70 anos;</w:t>
+      </w:r>
+    </w:p>
+    <w:p>
+      <w:pPr>
+        <w:ind w:firstLine="720"/>
+        <w:jc w:val="both"/>
+        <w:rPr>
+          <w:lang w:val="pt-PT"/>
+        </w:rPr>
+      </w:pPr>
+      <w:r>
+        <w:rPr>
+          <w:lang w:val="pt-PT"/>
+        </w:rPr>
+        <w:t>Altura: 175 cm;</w:t>
+      </w:r>
+    </w:p>
+    <w:p>
+      <w:pPr>
+        <w:ind w:firstLine="720"/>
+        <w:jc w:val="both"/>
+        <w:rPr>
+          <w:lang w:val="pt-PT"/>
+        </w:rPr>
+      </w:pPr>
+      <w:r>
+        <w:rPr>
+          <w:lang w:val="pt-PT"/>
+        </w:rPr>
+        <w:t>Peso: 110 kg;</w:t>
+      </w:r>
+    </w:p>
+    <w:p>
+      <w:pPr>
+        <w:ind w:firstLine="720"/>
+        <w:jc w:val="both"/>
+        <w:rPr>
+          <w:lang w:val="pt-PT"/>
+        </w:rPr>
+      </w:pPr>
+      <w:r>
+        <w:rPr>
+          <w:lang w:val="pt-PT"/>
+        </w:rPr>
+        <w:t>Raça: Caucasiana;</w:t>
+      </w:r>
+    </w:p>
+    <w:p>
+      <w:pPr>
+        <w:ind w:firstLine="720"/>
+        <w:jc w:val="both"/>
+        <w:rPr>
+          <w:lang w:val="pt-PT"/>
+        </w:rPr>
+      </w:pPr>
+      <w:r>
+        <w:rPr>
+          <w:lang w:val="pt-PT"/>
+        </w:rPr>
+        <w:t>Cor da pele: Clara;</w:t>
+      </w:r>
+    </w:p>
+    <w:p>
+      <w:pPr>
+        <w:ind w:firstLine="720"/>
+        <w:jc w:val="both"/>
+        <w:rPr>
+          <w:lang w:val="pt-PT"/>
+        </w:rPr>
+      </w:pPr>
+      <w:r>
+        <w:rPr>
+          <w:lang w:val="pt-PT"/>
+        </w:rPr>
+        <w:t>Cabelo: Branco e curto;</w:t>
+      </w:r>
+    </w:p>
+    <w:p>
+      <w:pPr>
+        <w:ind w:firstLine="720"/>
+        <w:jc w:val="both"/>
+        <w:rPr>
+          <w:lang w:val="pt-PT"/>
+        </w:rPr>
+      </w:pPr>
+      <w:r>
+        <w:rPr>
+          <w:lang w:val="pt-PT"/>
+        </w:rPr>
+        <w:t>Cor dos olhos: Castanhos</w:t>
+      </w:r>
+    </w:p>
+    <w:p>
+      <w:pPr>
+        <w:ind w:firstLine="720"/>
+        <w:jc w:val="both"/>
+        <w:rPr>
+          <w:lang w:val="pt-PT"/>
+        </w:rPr>
+      </w:pPr>
+    </w:p>
+    <w:p>
+      <w:pPr>
+        <w:ind w:firstLine="720"/>
+        <w:jc w:val="both"/>
+        <w:rPr>
+          <w:lang w:val="pt-PT"/>
+        </w:rPr>
+      </w:pPr>
+      <w:r>
+        <w:rPr>
+          <w:lang w:val="pt-PT"/>
+        </w:rPr>
+        <w:t xml:space="preserve">Como ponto de partida, decidiu-se que o OLD MAN, protagonista da narrativa, fosse </w:t>
+      </w:r>
+      <w:r>
+        <w:rPr>
+          <w:lang w:val="pt-PT"/>
+        </w:rPr>
+        <w:t>de origem escocesa</w:t>
+      </w:r>
+      <w:r>
+        <w:rPr>
+          <w:lang w:val="pt-PT"/>
+        </w:rPr>
+        <w:t>.</w:t>
+      </w:r>
+      <w:r>
+        <w:rPr>
+          <w:lang w:val="pt-PT"/>
+        </w:rPr>
+        <w:t xml:space="preserve"> Esta informação (tal como muitas outras que serão apresentadas neste documento) não constam do jogo, mas ainda assim parece resultar numa boa oportunidade para justificar a tomada de algumas decisões cedo, aquando do desenvolvimento do jogo digital desta dissertação. </w:t>
+      </w:r>
+    </w:p>
+    <w:p>
+      <w:pPr>
+        <w:ind w:firstLine="720"/>
+        <w:jc w:val="both"/>
+        <w:rPr>
+          <w:lang w:val="pt-PT"/>
+        </w:rPr>
+      </w:pPr>
+      <w:r>
+        <w:rPr>
+          <w:lang w:val="pt-PT"/>
+        </w:rPr>
+        <w:t xml:space="preserve">Em primeiro lugar, a Escócia, maiormente as suas Terras Altas, montanhosas e extensas, rodeadas de paisagens verdes selvagens que aparentam ser indomáveis à presença humana ao longo dos séculos; de facto, e após a rutura do sistema feudal de famílias escocesas durante o século XVIII, a densidade populacional destas terras reduziu bastante. Sendo assim, algumas componentes que rondam a um conceito de “terra longínqua da Escócia” foram reaproveitados para </w:t>
+      </w:r>
+      <w:r>
+        <w:rPr>
+          <w:lang w:val="pt-PT"/>
+        </w:rPr>
+        <w:t>desenhar o jogo</w:t>
+      </w:r>
+      <w:r>
+        <w:rPr>
+          <w:lang w:val="pt-PT"/>
+        </w:rPr>
+        <w:t xml:space="preserve">. </w:t>
+      </w:r>
+    </w:p>
+    <w:p>
+      <w:pPr>
+        <w:ind w:firstLine="720"/>
+        <w:jc w:val="both"/>
+        <w:rPr>
+          <w:lang w:val="pt-PT"/>
+        </w:rPr>
+      </w:pPr>
+      <w:r>
+        <w:rPr>
+          <w:lang w:val="pt-PT"/>
+        </w:rPr>
+        <w:t xml:space="preserve">O videojogo, que tem como idioma o inglês, e tomando em consideração que o mesmo se passa do ponto de vista do protagonista, no qual ele dialoga e expõe os seus pensamentos, torna-se legível afirmar que o idioma do jogo é como que uma extensão do protagonista – e daí ele ser em inglês. </w:t>
+      </w:r>
+    </w:p>
+    <w:p>
+      <w:pPr>
+        <w:ind w:firstLine="720"/>
+        <w:jc w:val="both"/>
+        <w:rPr>
+          <w:lang w:val="pt-PT"/>
+        </w:rPr>
+      </w:pPr>
+      <w:r>
+        <w:rPr>
+          <w:lang w:val="pt-PT"/>
+        </w:rPr>
+        <w:t xml:space="preserve">Além disso – uma cor bastante associada às Terras Altas da Escócia é o verde, muito devido à flora abundante. Assim, a cor verde foi escolhida como sendo uma das principais no videojogo elaborado – que lembre o antigo, a tradição, o passado que não volta, como o auge dos Highlanders. </w:t>
+      </w:r>
+    </w:p>
+    <w:p>
+      <w:pPr>
+        <w:ind w:firstLine="720"/>
+        <w:jc w:val="both"/>
+        <w:rPr>
+          <w:lang w:val="pt-PT"/>
+        </w:rPr>
+      </w:pPr>
+      <w:r>
+        <w:rPr>
+          <w:lang w:val="pt-PT"/>
+        </w:rPr>
+        <w:t xml:space="preserve">Em último lugar, e sabendo que a gaita de foles é um dos legados da Escócia, planeou-se elaborar o </w:t>
+      </w:r>
+      <w:r>
+        <w:rPr>
+          <w:i/>
+          <w:iCs/>
+          <w:lang w:val="pt-PT"/>
+        </w:rPr>
+        <w:t>sound design</w:t>
+      </w:r>
+      <w:r>
+        <w:rPr>
+          <w:lang w:val="pt-PT"/>
+        </w:rPr>
+        <w:t xml:space="preserve"> recorrendo a melodias construídas com este instrumento</w:t>
+      </w:r>
+      <w:r>
+        <w:rPr>
+          <w:lang w:val="pt-PT"/>
+        </w:rPr>
+        <w:t>, nomeadamente para serem contempladas como música background</w:t>
+      </w:r>
+      <w:r>
+        <w:rPr>
+          <w:lang w:val="pt-PT"/>
+        </w:rPr>
+        <w:t xml:space="preserve">. Uma opinião será sempre uma opinião, subjetiva no seu cerne, e, portanto, não existe regra nem é um facto; porém, e para o autor deste documento, a música tocada por este </w:t>
+      </w:r>
+      <w:r>
+        <w:rPr>
+          <w:lang w:val="pt-PT"/>
+        </w:rPr>
+        <w:t xml:space="preserve">instrumento </w:t>
+      </w:r>
+      <w:r>
+        <w:rPr>
+          <w:lang w:val="pt-PT"/>
+        </w:rPr>
+        <w:t xml:space="preserve">dá um certo ar nostálgico e triste, como se fosse capaz de transportar o ouvinte para tempos que nunca conheceu e pelos quais parece nutrir saudade momentânea. Este e os outros pontos até aqui descritos servem para dar um maior contexto ao protagonista – ao tentar explanar ou indicar de forma sofisticada que ele parece estar sempre a olhar para o passado, perdido dentro do mesmo -, o que </w:t>
+      </w:r>
+      <w:r>
+        <w:rPr>
+          <w:lang w:val="pt-PT"/>
+        </w:rPr>
+        <w:t>vai de encontro a um arquétipo designado por</w:t>
+      </w:r>
+      <w:r>
+        <w:rPr>
+          <w:lang w:val="pt-PT"/>
+        </w:rPr>
+        <w:t xml:space="preserve"> </w:t>
+      </w:r>
+      <w:r>
+        <w:rPr>
+          <w:i/>
+          <w:iCs/>
+          <w:lang w:val="pt-PT"/>
+        </w:rPr>
+        <w:t>Lost Soul</w:t>
+      </w:r>
+      <w:r>
+        <w:rPr>
+          <w:lang w:val="pt-PT"/>
+        </w:rPr>
+        <w:t>, que será retomado mais adiante.</w:t>
+      </w:r>
+    </w:p>
+    <w:p>
+      <w:pPr>
+        <w:ind w:firstLine="720"/>
+        <w:jc w:val="both"/>
+        <w:rPr>
+          <w:lang w:val="pt-PT"/>
+        </w:rPr>
+      </w:pPr>
+    </w:p>
+    <w:p>
+      <w:pPr>
+        <w:ind w:firstLine="720"/>
+        <w:jc w:val="both"/>
+        <w:rPr>
+          <w:lang w:val="pt-PT"/>
+        </w:rPr>
+      </w:pPr>
+      <w:r>
+        <w:rPr>
+          <w:lang w:val="pt-PT"/>
+        </w:rPr>
+        <w:t>Admitindo, portanto, como premissa o facto de ele ser britânico (mais especificamente, escocês), e para melhor representar a realidade de um senhor reformado de lá natural, procurou-se saber qual a idade da reforma no Reino Unido que, à data de entrega deste documento, corresponde aos 66 anos</w:t>
+      </w:r>
+      <w:r>
+        <w:rPr>
+          <w:rFonts w:eastAsia="Times New Roman"/>
+          <w:lang w:val="pt-BR"/>
+        </w:rPr>
+        <w:t xml:space="preserve"> </w:t>
+      </w:r>
+      <w:sdt>
+        <w:sdtPr>
+          <w:rPr>
+            <w:rFonts w:eastAsia="Times New Roman"/>
+            <w:lang w:val="pt-BR"/>
+          </w:rPr>
+          <w:tag w:val="MENDELEY_CITATION_v3_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"/>
+          <w:id w:val="-1510209425"/>
+          <w:placeholder>
+            <w:docPart w:val="DefaultPlaceholder_-1854013440"/>
+          </w:placeholder>
+        </w:sdtPr>
+        <w:sdtContent>
+          <w:r>
+            <w:rPr>
+              <w:rFonts w:eastAsia="Times New Roman"/>
+              <w:lang w:val="pt-BR"/>
+            </w:rPr>
+            <w:t>(</w:t>
+          </w:r>
+          <w:r>
+            <w:rPr>
+              <w:rFonts w:eastAsia="Times New Roman"/>
+              <w:i/>
+              <w:iCs/>
+              <w:lang w:val="pt-BR"/>
+            </w:rPr>
+            <w:t>State Pension Age Changes and Retirement Age Increases | Age UK</w:t>
+          </w:r>
+          <w:r>
+            <w:rPr>
+              <w:rFonts w:eastAsia="Times New Roman"/>
+              <w:lang w:val="pt-BR"/>
+            </w:rPr>
+            <w:t>, n.d.)</w:t>
+          </w:r>
+        </w:sdtContent>
+      </w:sdt>
+      <w:r>
+        <w:rPr>
+          <w:lang w:val="pt-PT"/>
+        </w:rPr>
+        <w:t xml:space="preserve">. </w:t>
+      </w:r>
+      <w:r>
+        <w:rPr>
+          <w:lang w:val="pt-PT"/>
+        </w:rPr>
+        <w:t xml:space="preserve">Obtendo este dado, e como no </w:t>
+      </w:r>
       <w:proofErr w:type="spellStart"/>
       <w:r>
         <w:rPr>
-          <w:color w:val="FF0000"/>
-          <w:lang w:val="pt-PT"/>
-        </w:rPr>
-        <w:t>perspective-taking</w:t>
+          <w:i/>
+          <w:iCs/>
+          <w:lang w:val="pt-PT"/>
+        </w:rPr>
+        <w:t>storytelling</w:t>
       </w:r>
       <w:proofErr w:type="spellEnd"/>
       <w:r>
         <w:rPr>
-          <w:color w:val="FF0000"/>
+          <w:i/>
+          <w:iCs/>
           <w:lang w:val="pt-PT"/>
         </w:rPr>
         <w:t xml:space="preserve"> </w:t>
@@ -145,13 +691,92 @@
         <w:rPr>
           <w:lang w:val="pt-PT"/>
         </w:rPr>
-        <w:t xml:space="preserve">é uma das proezas mais importantes de alguém de modo a criar empatia com um seu semelhante, estimular a tomada de perspetiva do protagonista por parte do jogador, nomeadamente, cingindo-se </w:t>
-      </w:r>
-      <w:r>
-        <w:rPr>
-          <w:lang w:val="pt-PT"/>
-        </w:rPr>
-        <w:t>de um</w:t>
+        <w:t xml:space="preserve">é revelado que o OLD MAN se encontra em reforma há 4 anos, decidiu-se atribuir-lhe a idade de 70 anos. </w:t>
+      </w:r>
+    </w:p>
+    <w:p>
+      <w:pPr>
+        <w:ind w:firstLine="720"/>
+        <w:jc w:val="both"/>
+        <w:rPr>
+          <w:lang w:val="pt-PT"/>
+        </w:rPr>
+      </w:pPr>
+      <w:r>
+        <w:rPr>
+          <w:lang w:val="pt-PT"/>
+        </w:rPr>
+        <w:t>Como altura, foi dado um valor mediano para homens</w:t>
+      </w:r>
+      <w:r>
+        <w:rPr>
+          <w:lang w:val="pt-PT"/>
+        </w:rPr>
+        <w:t xml:space="preserve"> de </w:t>
+      </w:r>
+      <w:r>
+        <w:rPr>
+          <w:lang w:val="pt-PT"/>
+        </w:rPr>
+        <w:t xml:space="preserve">175 centímetros que, na verdade, é o valor médio no Reino Unido </w:t>
+      </w:r>
+      <w:sdt>
+        <w:sdtPr>
+          <w:rPr>
+            <w:lang w:val="pt-PT"/>
+          </w:rPr>
+          <w:tag w:val="MENDELEY_CITATION_v3_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"/>
+          <w:id w:val="1708449159"/>
+          <w:placeholder>
+            <w:docPart w:val="DefaultPlaceholder_-1854013440"/>
+          </w:placeholder>
+        </w:sdtPr>
+        <w:sdtContent>
+          <w:r>
+            <w:rPr>
+              <w:rFonts w:eastAsia="Times New Roman"/>
+              <w:lang w:val="pt-BR"/>
+            </w:rPr>
+            <w:t>(</w:t>
+          </w:r>
+          <w:r>
+            <w:rPr>
+              <w:rFonts w:eastAsia="Times New Roman"/>
+              <w:i/>
+              <w:iCs/>
+              <w:lang w:val="pt-BR"/>
+            </w:rPr>
+            <w:t>What Are The Average Height In England? - Hood MWR</w:t>
+          </w:r>
+          <w:r>
+            <w:rPr>
+              <w:rFonts w:eastAsia="Times New Roman"/>
+              <w:lang w:val="pt-BR"/>
+            </w:rPr>
+            <w:t>, n.d.)</w:t>
+          </w:r>
+        </w:sdtContent>
+      </w:sdt>
+      <w:r>
+        <w:rPr>
+          <w:lang w:val="pt-PT"/>
+        </w:rPr>
+        <w:t xml:space="preserve">, e os atributos restantes foram determinados tendo como ideia-base, novamente, o conceito de “representar um grupo através de um só indivíduo” – neste caso, um homem de terceira idade. Por isso, este tem pele clara (até porque, sendo do noroeste da Europa, é previsível que o mais comum seja a raça caucasiana) e cabelo branco e curto e ocorrência de calvície na parte superior central da cabeça – tendo em conta que a perda de pigmentação e queda de cabelo ser uma das consequências da idade avançada. </w:t>
+      </w:r>
+    </w:p>
+    <w:p>
+      <w:pPr>
+        <w:ind w:firstLine="720"/>
+        <w:jc w:val="both"/>
+        <w:rPr>
+          <w:lang w:val="pt-PT"/>
+        </w:rPr>
+      </w:pPr>
+      <w:r>
+        <w:rPr>
+          <w:lang w:val="pt-PT"/>
+        </w:rPr>
+        <w:t>Finalmente, falta falar de dois traços – os olhos castanhos, cor essa que possui uma prevalência de cerca de 70% da população mundial, tornando-se assim na pigmentação mais comum de olhos</w:t>
       </w:r>
       <w:r>
         <w:rPr>
@@ -159,36 +784,121 @@
         </w:rPr>
         <w:t xml:space="preserve"> </w:t>
       </w:r>
-      <w:r>
-        <w:rPr>
-          <w:color w:val="FF0000"/>
-          <w:lang w:val="pt-PT"/>
-        </w:rPr>
-        <w:t xml:space="preserve">personagem simbólico </w:t>
-      </w:r>
-      <w:r>
-        <w:rPr>
-          <w:lang w:val="pt-PT"/>
-        </w:rPr>
-        <w:t xml:space="preserve">que </w:t>
-      </w:r>
-      <w:r>
-        <w:rPr>
-          <w:lang w:val="pt-PT"/>
-        </w:rPr>
-        <w:t xml:space="preserve">representa um conceito ou tema maior que </w:t>
-      </w:r>
-      <w:r>
-        <w:rPr>
-          <w:lang w:val="pt-PT"/>
-        </w:rPr>
-        <w:t>ele próprio – a depressão na velhice -, parece ser um bom primeiro passo na iniciação da caracterização da personagem principal</w:t>
-      </w:r>
-      <w:r>
-        <w:rPr>
-          <w:lang w:val="pt-PT"/>
-        </w:rPr>
-        <w:t xml:space="preserve">. </w:t>
+      <w:sdt>
+        <w:sdtPr>
+          <w:rPr>
+            <w:lang w:val="pt-PT"/>
+          </w:rPr>
+          <w:tag w:val="MENDELEY_CITATION_v3_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"/>
+          <w:id w:val="-1533181707"/>
+          <w:placeholder>
+            <w:docPart w:val="DefaultPlaceholder_-1854013440"/>
+          </w:placeholder>
+        </w:sdtPr>
+        <w:sdtContent>
+          <w:r>
+            <w:rPr>
+              <w:rFonts w:eastAsia="Times New Roman"/>
+              <w:lang w:val="pt-BR"/>
+            </w:rPr>
+            <w:t>(</w:t>
+          </w:r>
+          <w:r>
+            <w:rPr>
+              <w:rFonts w:eastAsia="Times New Roman"/>
+              <w:i/>
+              <w:iCs/>
+              <w:lang w:val="pt-BR"/>
+            </w:rPr>
+            <w:t>The World’s Population By Eye Color - WorldAtlas</w:t>
+          </w:r>
+          <w:r>
+            <w:rPr>
+              <w:rFonts w:eastAsia="Times New Roman"/>
+              <w:lang w:val="pt-BR"/>
+            </w:rPr>
+            <w:t>, n.d.)</w:t>
+          </w:r>
+        </w:sdtContent>
+      </w:sdt>
+      <w:r>
+        <w:rPr>
+          <w:lang w:val="pt-PT"/>
+        </w:rPr>
+        <w:t xml:space="preserve">, e um peso de 110 quilos, de forma a garantir-lhe um certo ar de obesidade, visível igualmente pela sua barriga saliente, dado </w:t>
+      </w:r>
+      <w:r>
+        <w:rPr>
+          <w:lang w:val="pt-PT"/>
+        </w:rPr>
+        <w:t xml:space="preserve">que, entre outros, por causa da diminuição de níveis hormonais de testosterona e da aquisição de hábitos sedentários, o envelhecimento promove um aumento de peso </w:t>
+      </w:r>
+      <w:sdt>
+        <w:sdtPr>
+          <w:rPr>
+            <w:lang w:val="pt-PT"/>
+          </w:rPr>
+          <w:tag w:val="MENDELEY_CITATION_v3_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"/>
+          <w:id w:val="583190141"/>
+          <w:placeholder>
+            <w:docPart w:val="DefaultPlaceholder_-1854013440"/>
+          </w:placeholder>
+        </w:sdtPr>
+        <w:sdtContent>
+          <w:r>
+            <w:rPr>
+              <w:rFonts w:eastAsia="Times New Roman"/>
+              <w:lang w:val="pt-BR"/>
+            </w:rPr>
+            <w:t>(</w:t>
+          </w:r>
+          <w:r>
+            <w:rPr>
+              <w:rFonts w:eastAsia="Times New Roman"/>
+              <w:i/>
+              <w:iCs/>
+              <w:lang w:val="pt-BR"/>
+            </w:rPr>
+            <w:t>Why We Gain Weight As We Age : NPR</w:t>
+          </w:r>
+          <w:r>
+            <w:rPr>
+              <w:rFonts w:eastAsia="Times New Roman"/>
+              <w:lang w:val="pt-BR"/>
+            </w:rPr>
+            <w:t>, n.d.)</w:t>
+          </w:r>
+        </w:sdtContent>
+      </w:sdt>
+      <w:r>
+        <w:rPr>
+          <w:lang w:val="pt-PT"/>
+        </w:rPr>
+        <w:t xml:space="preserve">.  </w:t>
+      </w:r>
+    </w:p>
+    <w:p>
+      <w:pPr>
+        <w:ind w:firstLine="720"/>
+        <w:jc w:val="both"/>
+        <w:rPr>
+          <w:lang w:val="pt-PT"/>
+        </w:rPr>
+      </w:pPr>
+    </w:p>
+    <w:p>
+      <w:pPr>
+        <w:ind w:firstLine="720"/>
+        <w:jc w:val="both"/>
+        <w:rPr>
+          <w:lang w:val="pt-PT"/>
+        </w:rPr>
+      </w:pPr>
+      <w:r>
+        <w:rPr>
+          <w:lang w:val="pt-PT"/>
+        </w:rPr>
+        <w:t xml:space="preserve">um indivíduo de género masculino, com uma idade de 70 anos, uma altura de 175 centímetros, raça caucasiana, pele clara, cabelo curto e branco e, finalmente, olhos castanhos. A idade de 70 anos foi determinada com </w:t>
       </w:r>
     </w:p>
     <w:p>
@@ -639,7 +1349,580 @@
     <w:semiHidden/>
     <w:unhideWhenUsed/>
   </w:style>
+  <w:style w:type="character" w:styleId="PlaceholderText">
+    <w:name w:val="Placeholder Text"/>
+    <w:basedOn w:val="DefaultParagraphFont"/>
+    <w:uiPriority w:val="99"/>
+    <w:semiHidden/>
+    <w:rsid w:val="008D780D"/>
+    <w:rPr>
+      <w:color w:val="808080"/>
+    </w:rPr>
+  </w:style>
 </w:styles>
+</file>
+
+<file path=word/glossary/document.xml><?xml version="1.0" encoding="utf-8"?>
+<w:glossaryDocument xmlns:wpc="http://schemas.microsoft.com/office/word/2010/wordprocessingCanvas" xmlns:cx="http://schemas.microsoft.com/office/drawing/2014/chartex" xmlns:cx1="http://schemas.microsoft.com/office/drawing/2015/9/8/chartex" xmlns:cx2="http://schemas.microsoft.com/office/drawing/2015/10/21/chartex" xmlns:cx3="http://schemas.microsoft.com/office/drawing/2016/5/9/chartex" xmlns:cx4="http://schemas.microsoft.com/office/drawing/2016/5/10/chartex" xmlns:cx5="http://schemas.microsoft.com/office/drawing/2016/5/11/chartex" xmlns:cx6="http://schemas.microsoft.com/office/drawing/2016/5/12/chartex" xmlns:cx7="http://schemas.microsoft.com/office/drawing/2016/5/13/chartex" xmlns:cx8="http://schemas.microsoft.com/office/drawing/2016/5/14/chartex" xmlns:mc="http://schemas.openxmlformats.org/markup-compatibility/2006" xmlns:aink="http://schemas.microsoft.com/office/drawing/2016/ink" xmlns:am3d="http://schemas.microsoft.com/office/drawing/2017/model3d" xmlns:o="urn:schemas-microsoft-com:office:office" xmlns:oel="http://schemas.microsoft.com/office/2019/extlst" xmlns:r="http://schemas.openxmlformats.org/officeDocument/2006/relationships" xmlns:m="http://schemas.openxmlformats.org/officeDocument/2006/math" xmlns:v="urn:schemas-microsoft-com:vml" xmlns:wp14="http://schemas.microsoft.com/office/word/2010/wordprocessingDrawing" xmlns:wp="http://schemas.openxmlformats.org/drawingml/2006/wordprocessingDrawing" xmlns:w10="urn:schemas-microsoft-com:office:word" xmlns:w="http://schemas.openxmlformats.org/wordprocessingml/2006/main" xmlns:w14="http://schemas.microsoft.com/office/word/2010/wordml" xmlns:w15="http://schemas.microsoft.com/office/word/2012/wordml" xmlns:w16cex="http://schemas.microsoft.com/office/word/2018/wordml/cex" xmlns:w16cid="http://schemas.microsoft.com/office/word/2016/wordml/cid" xmlns:w16="http://schemas.microsoft.com/office/word/2018/wordml" xmlns:w16sdtdh="http://schemas.microsoft.com/office/word/2020/wordml/sdtdatahash" xmlns:w16se="http://schemas.microsoft.com/office/word/2015/wordml/symex" xmlns:wpg="http://schemas.microsoft.com/office/word/2010/wordprocessingGroup" xmlns:wpi="http://schemas.microsoft.com/office/word/2010/wordprocessingInk" xmlns:wne="http://schemas.microsoft.com/office/word/2006/wordml" xmlns:wps="http://schemas.microsoft.com/office/word/2010/wordprocessingShape" mc:Ignorable="w14 w15 w16se w16cid w16 w16cex w16sdtdh wp14">
+  <w:docParts>
+    <w:docPart>
+      <w:docPartPr>
+        <w:name w:val="DefaultPlaceholder_-1854013440"/>
+        <w:category>
+          <w:name w:val="General"/>
+          <w:gallery w:val="placeholder"/>
+        </w:category>
+        <w:types>
+          <w:type w:val="bbPlcHdr"/>
+        </w:types>
+        <w:behaviors>
+          <w:behavior w:val="content"/>
+        </w:behaviors>
+        <w:guid w:val="{46CD411D-8D68-4107-AFF6-1ED7EFDD4F59}"/>
+      </w:docPartPr>
+      <w:docPartBody>
+        <w:p>
+          <w:r>
+            <w:rPr>
+              <w:rStyle w:val="PlaceholderText"/>
+            </w:rPr>
+            <w:t>Click or tap here to enter text.</w:t>
+          </w:r>
+        </w:p>
+      </w:docPartBody>
+    </w:docPart>
+  </w:docParts>
+</w:glossaryDocument>
+</file>
+
+<file path=word/glossary/fontTable.xml><?xml version="1.0" encoding="utf-8"?>
+<w:fonts xmlns:mc="http://schemas.openxmlformats.org/markup-compatibility/2006" xmlns:r="http://schemas.openxmlformats.org/officeDocument/2006/relationships" xmlns:w="http://schemas.openxmlformats.org/wordprocessingml/2006/main" xmlns:w14="http://schemas.microsoft.com/office/word/2010/wordml" xmlns:w15="http://schemas.microsoft.com/office/word/2012/wordml" xmlns:w16cex="http://schemas.microsoft.com/office/word/2018/wordml/cex" xmlns:w16cid="http://schemas.microsoft.com/office/word/2016/wordml/cid" xmlns:w16="http://schemas.microsoft.com/office/word/2018/wordml" xmlns:w16sdtdh="http://schemas.microsoft.com/office/word/2020/wordml/sdtdatahash" xmlns:w16se="http://schemas.microsoft.com/office/word/2015/wordml/symex" mc:Ignorable="w14 w15 w16se w16cid w16 w16cex w16sdtdh">
+  <w:font w:name="Calibri">
+    <w:panose1 w:val="020F0502020204030204"/>
+    <w:charset w:val="00"/>
+    <w:family w:val="swiss"/>
+    <w:pitch w:val="variable"/>
+    <w:sig w:usb0="E4002EFF" w:usb1="C200247B" w:usb2="00000009" w:usb3="00000000" w:csb0="000001FF" w:csb1="00000000"/>
+  </w:font>
+  <w:font w:name="Yu Mincho">
+    <w:altName w:val="游明朝"/>
+    <w:panose1 w:val="02020400000000000000"/>
+    <w:charset w:val="80"/>
+    <w:family w:val="roman"/>
+    <w:pitch w:val="variable"/>
+    <w:sig w:usb0="800002E7" w:usb1="2AC7FCFF" w:usb2="00000012" w:usb3="00000000" w:csb0="0002009F" w:csb1="00000000"/>
+  </w:font>
+  <w:font w:name="Times New Roman">
+    <w:panose1 w:val="02020603050405020304"/>
+    <w:charset w:val="00"/>
+    <w:family w:val="roman"/>
+    <w:pitch w:val="variable"/>
+    <w:sig w:usb0="E0002EFF" w:usb1="C000785B" w:usb2="00000009" w:usb3="00000000" w:csb0="000001FF" w:csb1="00000000"/>
+  </w:font>
+  <w:font w:name="Yu Gothic Light">
+    <w:altName w:val="游ゴシック Light"/>
+    <w:panose1 w:val="020B0300000000000000"/>
+    <w:charset w:val="80"/>
+    <w:family w:val="swiss"/>
+    <w:pitch w:val="variable"/>
+    <w:sig w:usb0="E00002FF" w:usb1="2AC7FDFF" w:usb2="00000016" w:usb3="00000000" w:csb0="0002009F" w:csb1="00000000"/>
+  </w:font>
+  <w:font w:name="Calibri Light">
+    <w:panose1 w:val="020F0302020204030204"/>
+    <w:charset w:val="00"/>
+    <w:family w:val="swiss"/>
+    <w:pitch w:val="variable"/>
+    <w:sig w:usb0="E4002EFF" w:usb1="C200247B" w:usb2="00000009" w:usb3="00000000" w:csb0="000001FF" w:csb1="00000000"/>
+  </w:font>
+</w:fonts>
+</file>
+
+<file path=word/glossary/settings.xml><?xml version="1.0" encoding="utf-8"?>
+<w:settings xmlns:mc="http://schemas.openxmlformats.org/markup-compatibility/2006" xmlns:o="urn:schemas-microsoft-com:office:office" xmlns:r="http://schemas.openxmlformats.org/officeDocument/2006/relationships" xmlns:m="http://schemas.openxmlformats.org/officeDocument/2006/math" xmlns:v="urn:schemas-microsoft-com:vml" xmlns:w10="urn:schemas-microsoft-com:office:word" xmlns:w="http://schemas.openxmlformats.org/wordprocessingml/2006/main" xmlns:w14="http://schemas.microsoft.com/office/word/2010/wordml" xmlns:w15="http://schemas.microsoft.com/office/word/2012/wordml" xmlns:w16cex="http://schemas.microsoft.com/office/word/2018/wordml/cex" xmlns:w16cid="http://schemas.microsoft.com/office/word/2016/wordml/cid" xmlns:w16="http://schemas.microsoft.com/office/word/2018/wordml" xmlns:w16sdtdh="http://schemas.microsoft.com/office/word/2020/wordml/sdtdatahash" xmlns:w16se="http://schemas.microsoft.com/office/word/2015/wordml/symex" xmlns:sl="http://schemas.openxmlformats.org/schemaLibrary/2006/main" mc:Ignorable="w14 w15 w16se w16cid w16 w16cex w16sdtdh">
+  <w:view w:val="normal"/>
+  <w:defaultTabStop w:val="720"/>
+  <w:characterSpacingControl w:val="doNotCompress"/>
+  <w:compat>
+    <w:useFELayout/>
+    <w:compatSetting w:name="compatibilityMode" w:uri="http://schemas.microsoft.com/office/word" w:val="15"/>
+    <w:compatSetting w:name="overrideTableStyleFontSizeAndJustification" w:uri="http://schemas.microsoft.com/office/word" w:val="1"/>
+    <w:compatSetting w:name="enableOpenTypeFeatures" w:uri="http://schemas.microsoft.com/office/word" w:val="1"/>
+    <w:compatSetting w:name="doNotFlipMirrorIndents" w:uri="http://schemas.microsoft.com/office/word" w:val="1"/>
+    <w:compatSetting w:name="differentiateMultirowTableHeaders" w:uri="http://schemas.microsoft.com/office/word" w:val="1"/>
+    <w:compatSetting w:name="useWord2013TrackBottomHyphenation" w:uri="http://schemas.microsoft.com/office/word" w:val="0"/>
+  </w:compat>
+  <w:rsids>
+    <w:rsidRoot w:val="00EE41C2"/>
+    <w:rsid w:val="00DE4CE8"/>
+    <w:rsid w:val="00EE41C2"/>
+  </w:rsids>
+  <m:mathPr>
+    <m:mathFont m:val="Cambria Math"/>
+    <m:brkBin m:val="before"/>
+    <m:brkBinSub m:val="--"/>
+    <m:smallFrac m:val="0"/>
+    <m:dispDef/>
+    <m:lMargin m:val="0"/>
+    <m:rMargin m:val="0"/>
+    <m:defJc m:val="centerGroup"/>
+    <m:wrapIndent m:val="1440"/>
+    <m:intLim m:val="subSup"/>
+    <m:naryLim m:val="undOvr"/>
+  </m:mathPr>
+  <w:themeFontLang w:val="en-US" w:eastAsia="ja-JP"/>
+  <w:clrSchemeMapping w:bg1="light1" w:t1="dark1" w:bg2="light2" w:t2="dark2" w:accent1="accent1" w:accent2="accent2" w:accent3="accent3" w:accent4="accent4" w:accent5="accent5" w:accent6="accent6" w:hyperlink="hyperlink" w:followedHyperlink="followedHyperlink"/>
+  <w:decimalSymbol w:val="."/>
+  <w:listSeparator w:val=","/>
+  <w15:chartTrackingRefBased/>
+</w:settings>
+</file>
+
+<file path=word/glossary/styles.xml><?xml version="1.0" encoding="utf-8"?>
+<w:styles xmlns:mc="http://schemas.openxmlformats.org/markup-compatibility/2006" xmlns:r="http://schemas.openxmlformats.org/officeDocument/2006/relationships" xmlns:w="http://schemas.openxmlformats.org/wordprocessingml/2006/main" xmlns:w14="http://schemas.microsoft.com/office/word/2010/wordml" xmlns:w15="http://schemas.microsoft.com/office/word/2012/wordml" xmlns:w16cex="http://schemas.microsoft.com/office/word/2018/wordml/cex" xmlns:w16cid="http://schemas.microsoft.com/office/word/2016/wordml/cid" xmlns:w16="http://schemas.microsoft.com/office/word/2018/wordml" xmlns:w16sdtdh="http://schemas.microsoft.com/office/word/2020/wordml/sdtdatahash" xmlns:w16se="http://schemas.microsoft.com/office/word/2015/wordml/symex" mc:Ignorable="w14 w15 w16se w16cid w16 w16cex w16sdtdh">
+  <w:docDefaults>
+    <w:rPrDefault>
+      <w:rPr>
+        <w:rFonts w:asciiTheme="minorHAnsi" w:eastAsiaTheme="minorEastAsia" w:hAnsiTheme="minorHAnsi" w:cstheme="minorBidi"/>
+        <w:kern w:val="2"/>
+        <w:sz w:val="22"/>
+        <w:szCs w:val="22"/>
+        <w:lang w:val="en-US" w:eastAsia="ja-JP" w:bidi="ar-SA"/>
+        <w14:ligatures w14:val="standardContextual"/>
+      </w:rPr>
+    </w:rPrDefault>
+    <w:pPrDefault>
+      <w:pPr>
+        <w:spacing w:after="160" w:line="259" w:lineRule="auto"/>
+      </w:pPr>
+    </w:pPrDefault>
+  </w:docDefaults>
+  <w:latentStyles w:defLockedState="0" w:defUIPriority="99" w:defSemiHidden="0" w:defUnhideWhenUsed="0" w:defQFormat="0" w:count="376">
+    <w:lsdException w:name="Normal" w:uiPriority="0" w:qFormat="1"/>
+    <w:lsdException w:name="heading 1" w:uiPriority="9" w:qFormat="1"/>
+    <w:lsdException w:name="heading 2" w:semiHidden="1" w:uiPriority="9" w:unhideWhenUsed="1" w:qFormat="1"/>
+    <w:lsdException w:name="heading 3" w:semiHidden="1" w:uiPriority="9" w:unhideWhenUsed="1" w:qFormat="1"/>
+    <w:lsdException w:name="heading 4" w:semiHidden="1" w:uiPriority="9" w:unhideWhenUsed="1" w:qFormat="1"/>
+    <w:lsdException w:name="heading 5" w:semiHidden="1" w:uiPriority="9" w:unhideWhenUsed="1" w:qFormat="1"/>
+    <w:lsdException w:name="heading 6" w:semiHidden="1" w:uiPriority="9" w:unhideWhenUsed="1" w:qFormat="1"/>
+    <w:lsdException w:name="heading 7" w:semiHidden="1" w:uiPriority="9" w:unhideWhenUsed="1" w:qFormat="1"/>
+    <w:lsdException w:name="heading 8" w:semiHidden="1" w:uiPriority="9" w:unhideWhenUsed="1" w:qFormat="1"/>
+    <w:lsdException w:name="heading 9" w:semiHidden="1" w:uiPriority="9" w:unhideWhenUsed="1" w:qFormat="1"/>
+    <w:lsdException w:name="index 1" w:semiHidden="1" w:unhideWhenUsed="1"/>
+    <w:lsdException w:name="index 2" w:semiHidden="1" w:unhideWhenUsed="1"/>
+    <w:lsdException w:name="index 3" w:semiHidden="1" w:unhideWhenUsed="1"/>
+    <w:lsdException w:name="index 4" w:semiHidden="1" w:unhideWhenUsed="1"/>
+    <w:lsdException w:name="index 5" w:semiHidden="1" w:unhideWhenUsed="1"/>
+    <w:lsdException w:name="index 6" w:semiHidden="1" w:unhideWhenUsed="1"/>
+    <w:lsdException w:name="index 7" w:semiHidden="1" w:unhideWhenUsed="1"/>
+    <w:lsdException w:name="index 8" w:semiHidden="1" w:unhideWhenUsed="1"/>
+    <w:lsdException w:name="index 9" w:semiHidden="1" w:unhideWhenUsed="1"/>
+    <w:lsdException w:name="toc 1" w:semiHidden="1" w:uiPriority="39" w:unhideWhenUsed="1"/>
+    <w:lsdException w:name="toc 2" w:semiHidden="1" w:uiPriority="39" w:unhideWhenUsed="1"/>
+    <w:lsdException w:name="toc 3" w:semiHidden="1" w:uiPriority="39" w:unhideWhenUsed="1"/>
+    <w:lsdException w:name="toc 4" w:semiHidden="1" w:uiPriority="39" w:unhideWhenUsed="1"/>
+    <w:lsdException w:name="toc 5" w:semiHidden="1" w:uiPriority="39" w:unhideWhenUsed="1"/>
+    <w:lsdException w:name="toc 6" w:semiHidden="1" w:uiPriority="39" w:unhideWhenUsed="1"/>
+    <w:lsdException w:name="toc 7" w:semiHidden="1" w:uiPriority="39" w:unhideWhenUsed="1"/>
+    <w:lsdException w:name="toc 8" w:semiHidden="1" w:uiPriority="39" w:unhideWhenUsed="1"/>
+    <w:lsdException w:name="toc 9" w:semiHidden="1" w:uiPriority="39" w:unhideWhenUsed="1"/>
+    <w:lsdException w:name="Normal Indent" w:semiHidden="1" w:unhideWhenUsed="1"/>
+    <w:lsdException w:name="footnote text" w:semiHidden="1" w:unhideWhenUsed="1"/>
+    <w:lsdException w:name="annotation text" w:semiHidden="1" w:unhideWhenUsed="1"/>
+    <w:lsdException w:name="header" w:semiHidden="1" w:unhideWhenUsed="1"/>
+    <w:lsdException w:name="footer" w:semiHidden="1" w:unhideWhenUsed="1"/>
+    <w:lsdException w:name="index heading" w:semiHidden="1" w:unhideWhenUsed="1"/>
+    <w:lsdException w:name="caption" w:semiHidden="1" w:uiPriority="35" w:unhideWhenUsed="1" w:qFormat="1"/>
+    <w:lsdException w:name="table of figures" w:semiHidden="1" w:unhideWhenUsed="1"/>
+    <w:lsdException w:name="envelope address" w:semiHidden="1" w:unhideWhenUsed="1"/>
+    <w:lsdException w:name="envelope return" w:semiHidden="1" w:unhideWhenUsed="1"/>
+    <w:lsdException w:name="footnote reference" w:semiHidden="1" w:unhideWhenUsed="1"/>
+    <w:lsdException w:name="annotation reference" w:semiHidden="1" w:unhideWhenUsed="1"/>
+    <w:lsdException w:name="line number" w:semiHidden="1" w:unhideWhenUsed="1"/>
+    <w:lsdException w:name="page number" w:semiHidden="1" w:unhideWhenUsed="1"/>
+    <w:lsdException w:name="endnote reference" w:semiHidden="1" w:unhideWhenUsed="1"/>
+    <w:lsdException w:name="endnote text" w:semiHidden="1" w:unhideWhenUsed="1"/>
+    <w:lsdException w:name="table of authorities" w:semiHidden="1" w:unhideWhenUsed="1"/>
+    <w:lsdException w:name="macro" w:semiHidden="1" w:unhideWhenUsed="1"/>
+    <w:lsdException w:name="toa heading" w:semiHidden="1" w:unhideWhenUsed="1"/>
+    <w:lsdException w:name="List" w:semiHidden="1" w:unhideWhenUsed="1"/>
+    <w:lsdException w:name="List Bullet" w:semiHidden="1" w:unhideWhenUsed="1"/>
+    <w:lsdException w:name="List Number" w:semiHidden="1" w:unhideWhenUsed="1"/>
+    <w:lsdException w:name="List 2" w:semiHidden="1" w:unhideWhenUsed="1"/>
+    <w:lsdException w:name="List 3" w:semiHidden="1" w:unhideWhenUsed="1"/>
+    <w:lsdException w:name="List 4" w:semiHidden="1" w:unhideWhenUsed="1"/>
+    <w:lsdException w:name="List 5" w:semiHidden="1" w:unhideWhenUsed="1"/>
+    <w:lsdException w:name="List Bullet 2" w:semiHidden="1" w:unhideWhenUsed="1"/>
+    <w:lsdException w:name="List Bullet 3" w:semiHidden="1" w:unhideWhenUsed="1"/>
+    <w:lsdException w:name="List Bullet 4" w:semiHidden="1" w:unhideWhenUsed="1"/>
+    <w:lsdException w:name="List Bullet 5" w:semiHidden="1" w:unhideWhenUsed="1"/>
+    <w:lsdException w:name="List Number 2" w:semiHidden="1" w:unhideWhenUsed="1"/>
+    <w:lsdException w:name="List Number 3" w:semiHidden="1" w:unhideWhenUsed="1"/>
+    <w:lsdException w:name="List Number 4" w:semiHidden="1" w:unhideWhenUsed="1"/>
+    <w:lsdException w:name="List Number 5" w:semiHidden="1" w:unhideWhenUsed="1"/>
+    <w:lsdException w:name="Title" w:uiPriority="10" w:qFormat="1"/>
+    <w:lsdException w:name="Closing" w:semiHidden="1" w:unhideWhenUsed="1"/>
+    <w:lsdException w:name="Signature" w:semiHidden="1" w:unhideWhenUsed="1"/>
+    <w:lsdException w:name="Default Paragraph Font" w:semiHidden="1" w:uiPriority="1" w:unhideWhenUsed="1"/>
+    <w:lsdException w:name="Body Text" w:semiHidden="1" w:unhideWhenUsed="1"/>
+    <w:lsdException w:name="Body Text Indent" w:semiHidden="1" w:unhideWhenUsed="1"/>
+    <w:lsdException w:name="List Continue" w:semiHidden="1" w:unhideWhenUsed="1"/>
+    <w:lsdException w:name="List Continue 2" w:semiHidden="1" w:unhideWhenUsed="1"/>
+    <w:lsdException w:name="List Continue 3" w:semiHidden="1" w:unhideWhenUsed="1"/>
+    <w:lsdException w:name="List Continue 4" w:semiHidden="1" w:unhideWhenUsed="1"/>
+    <w:lsdException w:name="List Continue 5" w:semiHidden="1" w:unhideWhenUsed="1"/>
+    <w:lsdException w:name="Message Header" w:semiHidden="1" w:unhideWhenUsed="1"/>
+    <w:lsdException w:name="Subtitle" w:uiPriority="11" w:qFormat="1"/>
+    <w:lsdException w:name="Salutation" w:semiHidden="1" w:unhideWhenUsed="1"/>
+    <w:lsdException w:name="Date" w:semiHidden="1" w:unhideWhenUsed="1"/>
+    <w:lsdException w:name="Body Text First Indent" w:semiHidden="1" w:unhideWhenUsed="1"/>
+    <w:lsdException w:name="Body Text First Indent 2" w:semiHidden="1" w:unhideWhenUsed="1"/>
+    <w:lsdException w:name="Note Heading" w:semiHidden="1" w:unhideWhenUsed="1"/>
+    <w:lsdException w:name="Body Text 2" w:semiHidden="1" w:unhideWhenUsed="1"/>
+    <w:lsdException w:name="Body Text 3" w:semiHidden="1" w:unhideWhenUsed="1"/>
+    <w:lsdException w:name="Body Text Indent 2" w:semiHidden="1" w:unhideWhenUsed="1"/>
+    <w:lsdException w:name="Body Text Indent 3" w:semiHidden="1" w:unhideWhenUsed="1"/>
+    <w:lsdException w:name="Block Text" w:semiHidden="1" w:unhideWhenUsed="1"/>
+    <w:lsdException w:name="Hyperlink" w:semiHidden="1" w:unhideWhenUsed="1"/>
+    <w:lsdException w:name="FollowedHyperlink" w:semiHidden="1" w:unhideWhenUsed="1"/>
+    <w:lsdException w:name="Strong" w:uiPriority="22" w:qFormat="1"/>
+    <w:lsdException w:name="Emphasis" w:uiPriority="20" w:qFormat="1"/>
+    <w:lsdException w:name="Document Map" w:semiHidden="1" w:unhideWhenUsed="1"/>
+    <w:lsdException w:name="Plain Text" w:semiHidden="1" w:unhideWhenUsed="1"/>
+    <w:lsdException w:name="E-mail Signature" w:semiHidden="1" w:unhideWhenUsed="1"/>
+    <w:lsdException w:name="HTML Top of Form" w:semiHidden="1" w:unhideWhenUsed="1"/>
+    <w:lsdException w:name="HTML Bottom of Form" w:semiHidden="1" w:unhideWhenUsed="1"/>
+    <w:lsdException w:name="Normal (Web)" w:semiHidden="1" w:unhideWhenUsed="1"/>
+    <w:lsdException w:name="HTML Acronym" w:semiHidden="1" w:unhideWhenUsed="1"/>
+    <w:lsdException w:name="HTML Address" w:semiHidden="1" w:unhideWhenUsed="1"/>
+    <w:lsdException w:name="HTML Cite" w:semiHidden="1" w:unhideWhenUsed="1"/>
+    <w:lsdException w:name="HTML Code" w:semiHidden="1" w:unhideWhenUsed="1"/>
+    <w:lsdException w:name="HTML Definition" w:semiHidden="1" w:unhideWhenUsed="1"/>
+    <w:lsdException w:name="HTML Keyboard" w:semiHidden="1" w:unhideWhenUsed="1"/>
+    <w:lsdException w:name="HTML Preformatted" w:semiHidden="1" w:unhideWhenUsed="1"/>
+    <w:lsdException w:name="HTML Sample" w:semiHidden="1" w:unhideWhenUsed="1"/>
+    <w:lsdException w:name="HTML Typewriter" w:semiHidden="1" w:unhideWhenUsed="1"/>
+    <w:lsdException w:name="HTML Variable" w:semiHidden="1" w:unhideWhenUsed="1"/>
+    <w:lsdException w:name="Normal Table" w:semiHidden="1" w:unhideWhenUsed="1"/>
+    <w:lsdException w:name="annotation subject" w:semiHidden="1" w:unhideWhenUsed="1"/>
+    <w:lsdException w:name="No List" w:semiHidden="1" w:unhideWhenUsed="1"/>
+    <w:lsdException w:name="Outline List 1" w:semiHidden="1" w:unhideWhenUsed="1"/>
+    <w:lsdException w:name="Outline List 2" w:semiHidden="1" w:unhideWhenUsed="1"/>
+    <w:lsdException w:name="Outline List 3" w:semiHidden="1" w:unhideWhenUsed="1"/>
+    <w:lsdException w:name="Table Simple 1" w:semiHidden="1" w:unhideWhenUsed="1"/>
+    <w:lsdException w:name="Table Simple 2" w:semiHidden="1" w:unhideWhenUsed="1"/>
+    <w:lsdException w:name="Table Simple 3" w:semiHidden="1" w:unhideWhenUsed="1"/>
+    <w:lsdException w:name="Table Classic 1" w:semiHidden="1" w:unhideWhenUsed="1"/>
+    <w:lsdException w:name="Table Classic 2" w:semiHidden="1" w:unhideWhenUsed="1"/>
+    <w:lsdException w:name="Table Classic 3" w:semiHidden="1" w:unhideWhenUsed="1"/>
+    <w:lsdException w:name="Table Classic 4" w:semiHidden="1" w:unhideWhenUsed="1"/>
+    <w:lsdException w:name="Table Colorful 1" w:semiHidden="1" w:unhideWhenUsed="1"/>
+    <w:lsdException w:name="Table Colorful 2" w:semiHidden="1" w:unhideWhenUsed="1"/>
+    <w:lsdException w:name="Table Colorful 3" w:semiHidden="1" w:unhideWhenUsed="1"/>
+    <w:lsdException w:name="Table Columns 1" w:semiHidden="1" w:unhideWhenUsed="1"/>
+    <w:lsdException w:name="Table Columns 2" w:semiHidden="1" w:unhideWhenUsed="1"/>
+    <w:lsdException w:name="Table Columns 3" w:semiHidden="1" w:unhideWhenUsed="1"/>
+    <w:lsdException w:name="Table Columns 4" w:semiHidden="1" w:unhideWhenUsed="1"/>
+    <w:lsdException w:name="Table Columns 5" w:semiHidden="1" w:unhideWhenUsed="1"/>
+    <w:lsdException w:name="Table Grid 1" w:semiHidden="1" w:unhideWhenUsed="1"/>
+    <w:lsdException w:name="Table Grid 2" w:semiHidden="1" w:unhideWhenUsed="1"/>
+    <w:lsdException w:name="Table Grid 3" w:semiHidden="1" w:unhideWhenUsed="1"/>
+    <w:lsdException w:name="Table Grid 4" w:semiHidden="1" w:unhideWhenUsed="1"/>
+    <w:lsdException w:name="Table Grid 5" w:semiHidden="1" w:unhideWhenUsed="1"/>
+    <w:lsdException w:name="Table Grid 6" w:semiHidden="1" w:unhideWhenUsed="1"/>
+    <w:lsdException w:name="Table Grid 7" w:semiHidden="1" w:unhideWhenUsed="1"/>
+    <w:lsdException w:name="Table Grid 8" w:semiHidden="1" w:unhideWhenUsed="1"/>
+    <w:lsdException w:name="Table List 1" w:semiHidden="1" w:unhideWhenUsed="1"/>
+    <w:lsdException w:name="Table List 2" w:semiHidden="1" w:unhideWhenUsed="1"/>
+    <w:lsdException w:name="Table List 3" w:semiHidden="1" w:unhideWhenUsed="1"/>
+    <w:lsdException w:name="Table List 4" w:semiHidden="1" w:unhideWhenUsed="1"/>
+    <w:lsdException w:name="Table List 5" w:semiHidden="1" w:unhideWhenUsed="1"/>
+    <w:lsdException w:name="Table List 6" w:semiHidden="1" w:unhideWhenUsed="1"/>
+    <w:lsdException w:name="Table List 7" w:semiHidden="1" w:unhideWhenUsed="1"/>
+    <w:lsdException w:name="Table List 8" w:semiHidden="1" w:unhideWhenUsed="1"/>
+    <w:lsdException w:name="Table 3D effects 1" w:semiHidden="1" w:unhideWhenUsed="1"/>
+    <w:lsdException w:name="Table 3D effects 2" w:semiHidden="1" w:unhideWhenUsed="1"/>
+    <w:lsdException w:name="Table 3D effects 3" w:semiHidden="1" w:unhideWhenUsed="1"/>
+    <w:lsdException w:name="Table Contemporary" w:semiHidden="1" w:unhideWhenUsed="1"/>
+    <w:lsdException w:name="Table Elegant" w:semiHidden="1" w:unhideWhenUsed="1"/>
+    <w:lsdException w:name="Table Professional" w:semiHidden="1" w:unhideWhenUsed="1"/>
+    <w:lsdException w:name="Table Subtle 1" w:semiHidden="1" w:unhideWhenUsed="1"/>
+    <w:lsdException w:name="Table Subtle 2" w:semiHidden="1" w:unhideWhenUsed="1"/>
+    <w:lsdException w:name="Table Web 1" w:semiHidden="1" w:unhideWhenUsed="1"/>
+    <w:lsdException w:name="Table Web 2" w:semiHidden="1" w:unhideWhenUsed="1"/>
+    <w:lsdException w:name="Table Web 3" w:semiHidden="1" w:unhideWhenUsed="1"/>
+    <w:lsdException w:name="Balloon Text" w:semiHidden="1" w:unhideWhenUsed="1"/>
+    <w:lsdException w:name="Table Grid" w:uiPriority="39"/>
+    <w:lsdException w:name="Table Theme" w:semiHidden="1" w:unhideWhenUsed="1"/>
+    <w:lsdException w:name="Placeholder Text" w:semiHidden="1"/>
+    <w:lsdException w:name="No Spacing" w:uiPriority="1" w:qFormat="1"/>
+    <w:lsdException w:name="Light Shading" w:uiPriority="60"/>
+    <w:lsdException w:name="Light List" w:uiPriority="61"/>
+    <w:lsdException w:name="Light Grid" w:uiPriority="62"/>
+    <w:lsdException w:name="Medium Shading 1" w:uiPriority="63"/>
+    <w:lsdException w:name="Medium Shading 2" w:uiPriority="64"/>
+    <w:lsdException w:name="Medium List 1" w:uiPriority="65"/>
+    <w:lsdException w:name="Medium List 2" w:uiPriority="66"/>
+    <w:lsdException w:name="Medium Grid 1" w:uiPriority="67"/>
+    <w:lsdException w:name="Medium Grid 2" w:uiPriority="68"/>
+    <w:lsdException w:name="Medium Grid 3" w:uiPriority="69"/>
+    <w:lsdException w:name="Dark List" w:uiPriority="70"/>
+    <w:lsdException w:name="Colorful Shading" w:uiPriority="71"/>
+    <w:lsdException w:name="Colorful List" w:uiPriority="72"/>
+    <w:lsdException w:name="Colorful Grid" w:uiPriority="73"/>
+    <w:lsdException w:name="Light Shading Accent 1" w:uiPriority="60"/>
+    <w:lsdException w:name="Light List Accent 1" w:uiPriority="61"/>
+    <w:lsdException w:name="Light Grid Accent 1" w:uiPriority="62"/>
+    <w:lsdException w:name="Medium Shading 1 Accent 1" w:uiPriority="63"/>
+    <w:lsdException w:name="Medium Shading 2 Accent 1" w:uiPriority="64"/>
+    <w:lsdException w:name="Medium List 1 Accent 1" w:uiPriority="65"/>
+    <w:lsdException w:name="Revision" w:semiHidden="1"/>
+    <w:lsdException w:name="List Paragraph" w:uiPriority="34" w:qFormat="1"/>
+    <w:lsdException w:name="Quote" w:uiPriority="29" w:qFormat="1"/>
+    <w:lsdException w:name="Intense Quote" w:uiPriority="30" w:qFormat="1"/>
+    <w:lsdException w:name="Medium List 2 Accent 1" w:uiPriority="66"/>
+    <w:lsdException w:name="Medium Grid 1 Accent 1" w:uiPriority="67"/>
+    <w:lsdException w:name="Medium Grid 2 Accent 1" w:uiPriority="68"/>
+    <w:lsdException w:name="Medium Grid 3 Accent 1" w:uiPriority="69"/>
+    <w:lsdException w:name="Dark List Accent 1" w:uiPriority="70"/>
+    <w:lsdException w:name="Colorful Shading Accent 1" w:uiPriority="71"/>
+    <w:lsdException w:name="Colorful List Accent 1" w:uiPriority="72"/>
+    <w:lsdException w:name="Colorful Grid Accent 1" w:uiPriority="73"/>
+    <w:lsdException w:name="Light Shading Accent 2" w:uiPriority="60"/>
+    <w:lsdException w:name="Light List Accent 2" w:uiPriority="61"/>
+    <w:lsdException w:name="Light Grid Accent 2" w:uiPriority="62"/>
+    <w:lsdException w:name="Medium Shading 1 Accent 2" w:uiPriority="63"/>
+    <w:lsdException w:name="Medium Shading 2 Accent 2" w:uiPriority="64"/>
+    <w:lsdException w:name="Medium List 1 Accent 2" w:uiPriority="65"/>
+    <w:lsdException w:name="Medium List 2 Accent 2" w:uiPriority="66"/>
+    <w:lsdException w:name="Medium Grid 1 Accent 2" w:uiPriority="67"/>
+    <w:lsdException w:name="Medium Grid 2 Accent 2" w:uiPriority="68"/>
+    <w:lsdException w:name="Medium Grid 3 Accent 2" w:uiPriority="69"/>
+    <w:lsdException w:name="Dark List Accent 2" w:uiPriority="70"/>
+    <w:lsdException w:name="Colorful Shading Accent 2" w:uiPriority="71"/>
+    <w:lsdException w:name="Colorful List Accent 2" w:uiPriority="72"/>
+    <w:lsdException w:name="Colorful Grid Accent 2" w:uiPriority="73"/>
+    <w:lsdException w:name="Light Shading Accent 3" w:uiPriority="60"/>
+    <w:lsdException w:name="Light List Accent 3" w:uiPriority="61"/>
+    <w:lsdException w:name="Light Grid Accent 3" w:uiPriority="62"/>
+    <w:lsdException w:name="Medium Shading 1 Accent 3" w:uiPriority="63"/>
+    <w:lsdException w:name="Medium Shading 2 Accent 3" w:uiPriority="64"/>
+    <w:lsdException w:name="Medium List 1 Accent 3" w:uiPriority="65"/>
+    <w:lsdException w:name="Medium List 2 Accent 3" w:uiPriority="66"/>
+    <w:lsdException w:name="Medium Grid 1 Accent 3" w:uiPriority="67"/>
+    <w:lsdException w:name="Medium Grid 2 Accent 3" w:uiPriority="68"/>
+    <w:lsdException w:name="Medium Grid 3 Accent 3" w:uiPriority="69"/>
+    <w:lsdException w:name="Dark List Accent 3" w:uiPriority="70"/>
+    <w:lsdException w:name="Colorful Shading Accent 3" w:uiPriority="71"/>
+    <w:lsdException w:name="Colorful List Accent 3" w:uiPriority="72"/>
+    <w:lsdException w:name="Colorful Grid Accent 3" w:uiPriority="73"/>
+    <w:lsdException w:name="Light Shading Accent 4" w:uiPriority="60"/>
+    <w:lsdException w:name="Light List Accent 4" w:uiPriority="61"/>
+    <w:lsdException w:name="Light Grid Accent 4" w:uiPriority="62"/>
+    <w:lsdException w:name="Medium Shading 1 Accent 4" w:uiPriority="63"/>
+    <w:lsdException w:name="Medium Shading 2 Accent 4" w:uiPriority="64"/>
+    <w:lsdException w:name="Medium List 1 Accent 4" w:uiPriority="65"/>
+    <w:lsdException w:name="Medium List 2 Accent 4" w:uiPriority="66"/>
+    <w:lsdException w:name="Medium Grid 1 Accent 4" w:uiPriority="67"/>
+    <w:lsdException w:name="Medium Grid 2 Accent 4" w:uiPriority="68"/>
+    <w:lsdException w:name="Medium Grid 3 Accent 4" w:uiPriority="69"/>
+    <w:lsdException w:name="Dark List Accent 4" w:uiPriority="70"/>
+    <w:lsdException w:name="Colorful Shading Accent 4" w:uiPriority="71"/>
+    <w:lsdException w:name="Colorful List Accent 4" w:uiPriority="72"/>
+    <w:lsdException w:name="Colorful Grid Accent 4" w:uiPriority="73"/>
+    <w:lsdException w:name="Light Shading Accent 5" w:uiPriority="60"/>
+    <w:lsdException w:name="Light List Accent 5" w:uiPriority="61"/>
+    <w:lsdException w:name="Light Grid Accent 5" w:uiPriority="62"/>
+    <w:lsdException w:name="Medium Shading 1 Accent 5" w:uiPriority="63"/>
+    <w:lsdException w:name="Medium Shading 2 Accent 5" w:uiPriority="64"/>
+    <w:lsdException w:name="Medium List 1 Accent 5" w:uiPriority="65"/>
+    <w:lsdException w:name="Medium List 2 Accent 5" w:uiPriority="66"/>
+    <w:lsdException w:name="Medium Grid 1 Accent 5" w:uiPriority="67"/>
+    <w:lsdException w:name="Medium Grid 2 Accent 5" w:uiPriority="68"/>
+    <w:lsdException w:name="Medium Grid 3 Accent 5" w:uiPriority="69"/>
+    <w:lsdException w:name="Dark List Accent 5" w:uiPriority="70"/>
+    <w:lsdException w:name="Colorful Shading Accent 5" w:uiPriority="71"/>
+    <w:lsdException w:name="Colorful List Accent 5" w:uiPriority="72"/>
+    <w:lsdException w:name="Colorful Grid Accent 5" w:uiPriority="73"/>
+    <w:lsdException w:name="Light Shading Accent 6" w:uiPriority="60"/>
+    <w:lsdException w:name="Light List Accent 6" w:uiPriority="61"/>
+    <w:lsdException w:name="Light Grid Accent 6" w:uiPriority="62"/>
+    <w:lsdException w:name="Medium Shading 1 Accent 6" w:uiPriority="63"/>
+    <w:lsdException w:name="Medium Shading 2 Accent 6" w:uiPriority="64"/>
+    <w:lsdException w:name="Medium List 1 Accent 6" w:uiPriority="65"/>
+    <w:lsdException w:name="Medium List 2 Accent 6" w:uiPriority="66"/>
+    <w:lsdException w:name="Medium Grid 1 Accent 6" w:uiPriority="67"/>
+    <w:lsdException w:name="Medium Grid 2 Accent 6" w:uiPriority="68"/>
+    <w:lsdException w:name="Medium Grid 3 Accent 6" w:uiPriority="69"/>
+    <w:lsdException w:name="Dark List Accent 6" w:uiPriority="70"/>
+    <w:lsdException w:name="Colorful Shading Accent 6" w:uiPriority="71"/>
+    <w:lsdException w:name="Colorful List Accent 6" w:uiPriority="72"/>
+    <w:lsdException w:name="Colorful Grid Accent 6" w:uiPriority="73"/>
+    <w:lsdException w:name="Subtle Emphasis" w:uiPriority="19" w:qFormat="1"/>
+    <w:lsdException w:name="Intense Emphasis" w:uiPriority="21" w:qFormat="1"/>
+    <w:lsdException w:name="Subtle Reference" w:uiPriority="31" w:qFormat="1"/>
+    <w:lsdException w:name="Intense Reference" w:uiPriority="32" w:qFormat="1"/>
+    <w:lsdException w:name="Book Title" w:uiPriority="33" w:qFormat="1"/>
+    <w:lsdException w:name="Bibliography" w:semiHidden="1" w:uiPriority="37" w:unhideWhenUsed="1"/>
+    <w:lsdException w:name="TOC Heading" w:semiHidden="1" w:uiPriority="39" w:unhideWhenUsed="1" w:qFormat="1"/>
+    <w:lsdException w:name="Plain Table 1" w:uiPriority="41"/>
+    <w:lsdException w:name="Plain Table 2" w:uiPriority="42"/>
+    <w:lsdException w:name="Plain Table 3" w:uiPriority="43"/>
+    <w:lsdException w:name="Plain Table 4" w:uiPriority="44"/>
+    <w:lsdException w:name="Plain Table 5" w:uiPriority="45"/>
+    <w:lsdException w:name="Grid Table Light" w:uiPriority="40"/>
+    <w:lsdException w:name="Grid Table 1 Light" w:uiPriority="46"/>
+    <w:lsdException w:name="Grid Table 2" w:uiPriority="47"/>
+    <w:lsdException w:name="Grid Table 3" w:uiPriority="48"/>
+    <w:lsdException w:name="Grid Table 4" w:uiPriority="49"/>
+    <w:lsdException w:name="Grid Table 5 Dark" w:uiPriority="50"/>
+    <w:lsdException w:name="Grid Table 6 Colorful" w:uiPriority="51"/>
+    <w:lsdException w:name="Grid Table 7 Colorful" w:uiPriority="52"/>
+    <w:lsdException w:name="Grid Table 1 Light Accent 1" w:uiPriority="46"/>
+    <w:lsdException w:name="Grid Table 2 Accent 1" w:uiPriority="47"/>
+    <w:lsdException w:name="Grid Table 3 Accent 1" w:uiPriority="48"/>
+    <w:lsdException w:name="Grid Table 4 Accent 1" w:uiPriority="49"/>
+    <w:lsdException w:name="Grid Table 5 Dark Accent 1" w:uiPriority="50"/>
+    <w:lsdException w:name="Grid Table 6 Colorful Accent 1" w:uiPriority="51"/>
+    <w:lsdException w:name="Grid Table 7 Colorful Accent 1" w:uiPriority="52"/>
+    <w:lsdException w:name="Grid Table 1 Light Accent 2" w:uiPriority="46"/>
+    <w:lsdException w:name="Grid Table 2 Accent 2" w:uiPriority="47"/>
+    <w:lsdException w:name="Grid Table 3 Accent 2" w:uiPriority="48"/>
+    <w:lsdException w:name="Grid Table 4 Accent 2" w:uiPriority="49"/>
+    <w:lsdException w:name="Grid Table 5 Dark Accent 2" w:uiPriority="50"/>
+    <w:lsdException w:name="Grid Table 6 Colorful Accent 2" w:uiPriority="51"/>
+    <w:lsdException w:name="Grid Table 7 Colorful Accent 2" w:uiPriority="52"/>
+    <w:lsdException w:name="Grid Table 1 Light Accent 3" w:uiPriority="46"/>
+    <w:lsdException w:name="Grid Table 2 Accent 3" w:uiPriority="47"/>
+    <w:lsdException w:name="Grid Table 3 Accent 3" w:uiPriority="48"/>
+    <w:lsdException w:name="Grid Table 4 Accent 3" w:uiPriority="49"/>
+    <w:lsdException w:name="Grid Table 5 Dark Accent 3" w:uiPriority="50"/>
+    <w:lsdException w:name="Grid Table 6 Colorful Accent 3" w:uiPriority="51"/>
+    <w:lsdException w:name="Grid Table 7 Colorful Accent 3" w:uiPriority="52"/>
+    <w:lsdException w:name="Grid Table 1 Light Accent 4" w:uiPriority="46"/>
+    <w:lsdException w:name="Grid Table 2 Accent 4" w:uiPriority="47"/>
+    <w:lsdException w:name="Grid Table 3 Accent 4" w:uiPriority="48"/>
+    <w:lsdException w:name="Grid Table 4 Accent 4" w:uiPriority="49"/>
+    <w:lsdException w:name="Grid Table 5 Dark Accent 4" w:uiPriority="50"/>
+    <w:lsdException w:name="Grid Table 6 Colorful Accent 4" w:uiPriority="51"/>
+    <w:lsdException w:name="Grid Table 7 Colorful Accent 4" w:uiPriority="52"/>
+    <w:lsdException w:name="Grid Table 1 Light Accent 5" w:uiPriority="46"/>
+    <w:lsdException w:name="Grid Table 2 Accent 5" w:uiPriority="47"/>
+    <w:lsdException w:name="Grid Table 3 Accent 5" w:uiPriority="48"/>
+    <w:lsdException w:name="Grid Table 4 Accent 5" w:uiPriority="49"/>
+    <w:lsdException w:name="Grid Table 5 Dark Accent 5" w:uiPriority="50"/>
+    <w:lsdException w:name="Grid Table 6 Colorful Accent 5" w:uiPriority="51"/>
+    <w:lsdException w:name="Grid Table 7 Colorful Accent 5" w:uiPriority="52"/>
+    <w:lsdException w:name="Grid Table 1 Light Accent 6" w:uiPriority="46"/>
+    <w:lsdException w:name="Grid Table 2 Accent 6" w:uiPriority="47"/>
+    <w:lsdException w:name="Grid Table 3 Accent 6" w:uiPriority="48"/>
+    <w:lsdException w:name="Grid Table 4 Accent 6" w:uiPriority="49"/>
+    <w:lsdException w:name="Grid Table 5 Dark Accent 6" w:uiPriority="50"/>
+    <w:lsdException w:name="Grid Table 6 Colorful Accent 6" w:uiPriority="51"/>
+    <w:lsdException w:name="Grid Table 7 Colorful Accent 6" w:uiPriority="52"/>
+    <w:lsdException w:name="List Table 1 Light" w:uiPriority="46"/>
+    <w:lsdException w:name="List Table 2" w:uiPriority="47"/>
+    <w:lsdException w:name="List Table 3" w:uiPriority="48"/>
+    <w:lsdException w:name="List Table 4" w:uiPriority="49"/>
+    <w:lsdException w:name="List Table 5 Dark" w:uiPriority="50"/>
+    <w:lsdException w:name="List Table 6 Colorful" w:uiPriority="51"/>
+    <w:lsdException w:name="List Table 7 Colorful" w:uiPriority="52"/>
+    <w:lsdException w:name="List Table 1 Light Accent 1" w:uiPriority="46"/>
+    <w:lsdException w:name="List Table 2 Accent 1" w:uiPriority="47"/>
+    <w:lsdException w:name="List Table 3 Accent 1" w:uiPriority="48"/>
+    <w:lsdException w:name="List Table 4 Accent 1" w:uiPriority="49"/>
+    <w:lsdException w:name="List Table 5 Dark Accent 1" w:uiPriority="50"/>
+    <w:lsdException w:name="List Table 6 Colorful Accent 1" w:uiPriority="51"/>
+    <w:lsdException w:name="List Table 7 Colorful Accent 1" w:uiPriority="52"/>
+    <w:lsdException w:name="List Table 1 Light Accent 2" w:uiPriority="46"/>
+    <w:lsdException w:name="List Table 2 Accent 2" w:uiPriority="47"/>
+    <w:lsdException w:name="List Table 3 Accent 2" w:uiPriority="48"/>
+    <w:lsdException w:name="List Table 4 Accent 2" w:uiPriority="49"/>
+    <w:lsdException w:name="List Table 5 Dark Accent 2" w:uiPriority="50"/>
+    <w:lsdException w:name="List Table 6 Colorful Accent 2" w:uiPriority="51"/>
+    <w:lsdException w:name="List Table 7 Colorful Accent 2" w:uiPriority="52"/>
+    <w:lsdException w:name="List Table 1 Light Accent 3" w:uiPriority="46"/>
+    <w:lsdException w:name="List Table 2 Accent 3" w:uiPriority="47"/>
+    <w:lsdException w:name="List Table 3 Accent 3" w:uiPriority="48"/>
+    <w:lsdException w:name="List Table 4 Accent 3" w:uiPriority="49"/>
+    <w:lsdException w:name="List Table 5 Dark Accent 3" w:uiPriority="50"/>
+    <w:lsdException w:name="List Table 6 Colorful Accent 3" w:uiPriority="51"/>
+    <w:lsdException w:name="List Table 7 Colorful Accent 3" w:uiPriority="52"/>
+    <w:lsdException w:name="List Table 1 Light Accent 4" w:uiPriority="46"/>
+    <w:lsdException w:name="List Table 2 Accent 4" w:uiPriority="47"/>
+    <w:lsdException w:name="List Table 3 Accent 4" w:uiPriority="48"/>
+    <w:lsdException w:name="List Table 4 Accent 4" w:uiPriority="49"/>
+    <w:lsdException w:name="List Table 5 Dark Accent 4" w:uiPriority="50"/>
+    <w:lsdException w:name="List Table 6 Colorful Accent 4" w:uiPriority="51"/>
+    <w:lsdException w:name="List Table 7 Colorful Accent 4" w:uiPriority="52"/>
+    <w:lsdException w:name="List Table 1 Light Accent 5" w:uiPriority="46"/>
+    <w:lsdException w:name="List Table 2 Accent 5" w:uiPriority="47"/>
+    <w:lsdException w:name="List Table 3 Accent 5" w:uiPriority="48"/>
+    <w:lsdException w:name="List Table 4 Accent 5" w:uiPriority="49"/>
+    <w:lsdException w:name="List Table 5 Dark Accent 5" w:uiPriority="50"/>
+    <w:lsdException w:name="List Table 6 Colorful Accent 5" w:uiPriority="51"/>
+    <w:lsdException w:name="List Table 7 Colorful Accent 5" w:uiPriority="52"/>
+    <w:lsdException w:name="List Table 1 Light Accent 6" w:uiPriority="46"/>
+    <w:lsdException w:name="List Table 2 Accent 6" w:uiPriority="47"/>
+    <w:lsdException w:name="List Table 3 Accent 6" w:uiPriority="48"/>
+    <w:lsdException w:name="List Table 4 Accent 6" w:uiPriority="49"/>
+    <w:lsdException w:name="List Table 5 Dark Accent 6" w:uiPriority="50"/>
+    <w:lsdException w:name="List Table 6 Colorful Accent 6" w:uiPriority="51"/>
+    <w:lsdException w:name="List Table 7 Colorful Accent 6" w:uiPriority="52"/>
+    <w:lsdException w:name="Mention" w:semiHidden="1" w:unhideWhenUsed="1"/>
+    <w:lsdException w:name="Smart Hyperlink" w:semiHidden="1" w:unhideWhenUsed="1"/>
+    <w:lsdException w:name="Hashtag" w:semiHidden="1" w:unhideWhenUsed="1"/>
+    <w:lsdException w:name="Unresolved Mention" w:semiHidden="1" w:unhideWhenUsed="1"/>
+    <w:lsdException w:name="Smart Link" w:semiHidden="1" w:unhideWhenUsed="1"/>
+  </w:latentStyles>
+  <w:style w:type="paragraph" w:default="1" w:styleId="Normal">
+    <w:name w:val="Normal"/>
+    <w:qFormat/>
+  </w:style>
+  <w:style w:type="character" w:default="1" w:styleId="DefaultParagraphFont">
+    <w:name w:val="Default Paragraph Font"/>
+    <w:uiPriority w:val="1"/>
+    <w:semiHidden/>
+    <w:unhideWhenUsed/>
+  </w:style>
+  <w:style w:type="table" w:default="1" w:styleId="TableNormal">
+    <w:name w:val="Normal Table"/>
+    <w:uiPriority w:val="99"/>
+    <w:semiHidden/>
+    <w:unhideWhenUsed/>
+    <w:tblPr>
+      <w:tblInd w:w="0" w:type="dxa"/>
+      <w:tblCellMar>
+        <w:top w:w="0" w:type="dxa"/>
+        <w:left w:w="108" w:type="dxa"/>
+        <w:bottom w:w="0" w:type="dxa"/>
+        <w:right w:w="108" w:type="dxa"/>
+      </w:tblCellMar>
+    </w:tblPr>
+  </w:style>
+  <w:style w:type="numbering" w:default="1" w:styleId="NoList">
+    <w:name w:val="No List"/>
+    <w:uiPriority w:val="99"/>
+    <w:semiHidden/>
+    <w:unhideWhenUsed/>
+  </w:style>
+  <w:style w:type="character" w:styleId="PlaceholderText">
+    <w:name w:val="Placeholder Text"/>
+    <w:basedOn w:val="DefaultParagraphFont"/>
+    <w:uiPriority w:val="99"/>
+    <w:semiHidden/>
+    <w:rsid w:val="00EE41C2"/>
+    <w:rPr>
+      <w:color w:val="808080"/>
+    </w:rPr>
+  </w:style>
+</w:styles>
+</file>
+
+<file path=word/glossary/webSettings.xml><?xml version="1.0" encoding="utf-8"?>
+<w:webSettings xmlns:mc="http://schemas.openxmlformats.org/markup-compatibility/2006" xmlns:r="http://schemas.openxmlformats.org/officeDocument/2006/relationships" xmlns:w="http://schemas.openxmlformats.org/wordprocessingml/2006/main" xmlns:w14="http://schemas.microsoft.com/office/word/2010/wordml" xmlns:w15="http://schemas.microsoft.com/office/word/2012/wordml" xmlns:w16cex="http://schemas.microsoft.com/office/word/2018/wordml/cex" xmlns:w16cid="http://schemas.microsoft.com/office/word/2016/wordml/cid" xmlns:w16="http://schemas.microsoft.com/office/word/2018/wordml" xmlns:w16sdtdh="http://schemas.microsoft.com/office/word/2020/wordml/sdtdatahash" xmlns:w16se="http://schemas.microsoft.com/office/word/2015/wordml/symex" mc:Ignorable="w14 w15 w16se w16cid w16 w16cex w16sdtdh">
+  <w:optimizeForBrowser/>
+  <w:allowPNG/>
+</w:webSettings>
 </file>
 
 <file path=word/theme/theme1.xml><?xml version="1.0" encoding="utf-8"?>
@@ -935,4 +2218,39 @@
     </a:ext>
   </a:extLst>
 </a:theme>
+</file>
+
+<file path=word/webextensions/taskpanes.xml><?xml version="1.0" encoding="utf-8"?>
+<wetp:taskpanes xmlns:wetp="http://schemas.microsoft.com/office/webextensions/taskpanes/2010/11">
+  <wetp:taskpane dockstate="right" visibility="0" width="438" row="1">
+    <wetp:webextensionref xmlns:r="http://schemas.openxmlformats.org/officeDocument/2006/relationships" r:id="rId1"/>
+  </wetp:taskpane>
+</wetp:taskpanes>
+</file>
+
+<file path=word/webextensions/webextension1.xml><?xml version="1.0" encoding="utf-8"?>
+<we:webextension xmlns:we="http://schemas.microsoft.com/office/webextensions/webextension/2010/11" id="{B0CBAED7-EA48-430C-9E33-A06666E557CB}">
+  <we:reference id="wa104382081" version="1.55.1.0" store="pt-PT" storeType="OMEX"/>
+  <we:alternateReferences>
+    <we:reference id="wa104382081" version="1.55.1.0" store="wa104382081" storeType="OMEX"/>
+  </we:alternateReferences>
+  <we:properties>
+    <we:property name="MENDELEY_CITATIONS" value="[{&quot;citationID&quot;:&quot;MENDELEY_CITATION_2dd60f34-64eb-482f-8481-3d46f64b2d60&quot;,&quot;properties&quot;:{&quot;noteIndex&quot;:0},&quot;isEdited&quot;:false,&quot;manualOverride&quot;:{&quot;isManuallyOverridden&quot;:false,&quot;citeprocText&quot;:&quot;(&lt;i&gt;State Pension Age Changes and Retirement Age Increases | Age UK&lt;/i&gt;, n.d.)&quot;,&quot;manualOverrideText&quot;:&quot;&quot;},&quot;citationTag&quot;:&quot;MENDELEY_CITATION_v3_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&quot;,&quot;citationItems&quot;:[{&quot;label&quot;:&quot;page&quot;,&quot;id&quot;:&quot;4f77f68c-4aab-352d-8620-e08386ec1efb&quot;,&quot;itemData&quot;:{&quot;type&quot;:&quot;webpage&quot;,&quot;id&quot;:&quot;4f77f68c-4aab-352d-8620-e08386ec1efb&quot;,&quot;title&quot;:&quot;State pension age changes and retirement age increases | Age UK&quot;,&quot;accessed&quot;:{&quot;date-parts&quot;:[[2023,8,25]]},&quot;URL&quot;:&quot;https://www.ageuk.org.uk/information-advice/money-legal/pensions/state-pension/changes-to-state-pension-age/&quot;,&quot;container-title-short&quot;:&quot;&quot;},&quot;isTemporary&quot;:false,&quot;prefix&quot;:&quot;&quot;,&quot;suffix&quot;:&quot;&quot;}]},{&quot;citationID&quot;:&quot;MENDELEY_CITATION_ff3cae94-af97-4161-82b6-2b18ceafb64b&quot;,&quot;properties&quot;:{&quot;noteIndex&quot;:0},&quot;isEdited&quot;:false,&quot;manualOverride&quot;:{&quot;isManuallyOverridden&quot;:false,&quot;citeprocText&quot;:&quot;(&lt;i&gt;What Are The Average Height In England? - Hood MWR&lt;/i&gt;, n.d.)&quot;,&quot;manualOverrideText&quot;:&quot;&quot;},&quot;citationTag&quot;:&quot;MENDELEY_CITATION_v3_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&quot;,&quot;citationItems&quot;:[{&quot;id&quot;:&quot;fad6e0f9-e606-38a1-bbb2-41be0ca240ec&quot;,&quot;itemData&quot;:{&quot;type&quot;:&quot;webpage&quot;,&quot;id&quot;:&quot;fad6e0f9-e606-38a1-bbb2-41be0ca240ec&quot;,&quot;title&quot;:&quot;What Are The Average Height In England? - Hood MWR&quot;,&quot;accessed&quot;:{&quot;date-parts&quot;:[[2023,8,25]]},&quot;URL&quot;:&quot;https://www.hoodmwr.com/average-height-in-england/&quot;,&quot;container-title-short&quot;:&quot;&quot;},&quot;isTemporary&quot;:false}]},{&quot;citationID&quot;:&quot;MENDELEY_CITATION_def3c2f1-0bda-4509-92c9-bbcc7fda7bab&quot;,&quot;properties&quot;:{&quot;noteIndex&quot;:0},&quot;isEdited&quot;:false,&quot;manualOverride&quot;:{&quot;isManuallyOverridden&quot;:false,&quot;citeprocText&quot;:&quot;(&lt;i&gt;The World’s Population By Eye Color - WorldAtlas&lt;/i&gt;, n.d.)&quot;,&quot;manualOverrideText&quot;:&quot;&quot;},&quot;citationTag&quot;:&quot;MENDELEY_CITATION_v3_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&quot;,&quot;citationItems&quot;:[{&quot;id&quot;:&quot;eeb4e8da-1330-3d47-80f9-a2bd04821630&quot;,&quot;itemData&quot;:{&quot;type&quot;:&quot;webpage&quot;,&quot;id&quot;:&quot;eeb4e8da-1330-3d47-80f9-a2bd04821630&quot;,&quot;title&quot;:&quot;The World's Population By Eye Color - WorldAtlas&quot;,&quot;accessed&quot;:{&quot;date-parts&quot;:[[2023,8,25]]},&quot;URL&quot;:&quot;https://www.worldatlas.com/society/the-world-s-population-by-eye-color.html&quot;,&quot;container-title-short&quot;:&quot;&quot;},&quot;isTemporary&quot;:false}]},{&quot;citationID&quot;:&quot;MENDELEY_CITATION_cd2caad3-0036-42f0-bedd-4526c0a69d3c&quot;,&quot;properties&quot;:{&quot;noteIndex&quot;:0},&quot;isEdited&quot;:false,&quot;manualOverride&quot;:{&quot;isManuallyOverridden&quot;:false,&quot;citeprocText&quot;:&quot;(&lt;i&gt;Why We Gain Weight As We Age : NPR&lt;/i&gt;, n.d.)&quot;,&quot;manualOverrideText&quot;:&quot;&quot;},&quot;citationTag&quot;:&quot;MENDELEY_CITATION_v3_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&quot;,&quot;citationItems&quot;:[{&quot;id&quot;:&quot;271c4511-392b-3294-b1f8-593cbed3d9ac&quot;,&quot;itemData&quot;:{&quot;type&quot;:&quot;webpage&quot;,&quot;id&quot;:&quot;271c4511-392b-3294-b1f8-593cbed3d9ac&quot;,&quot;title&quot;:&quot;Why We Gain Weight As We Age : NPR&quot;,&quot;accessed&quot;:{&quot;date-parts&quot;:[[2023,8,25]]},&quot;URL&quot;:&quot;https://www.npr.org/2010/02/22/123887823/why-we-gain-weight-as-we-age&quot;,&quot;container-title-short&quot;:&quot;&quot;},&quot;isTemporary&quot;:false}]}]"/>
+    <we:property name="MENDELEY_CITATIONS_STYLE" value="{&quot;id&quot;:&quot;https://www.zotero.org/styles/apa&quot;,&quot;title&quot;:&quot;American Psychological Association 7th edition&quot;,&quot;format&quot;:&quot;author-date&quot;,&quot;defaultLocale&quot;:null,&quot;isLocaleCodeValid&quot;:true}"/>
+  </we:properties>
+  <we:bindings/>
+  <we:snapshot xmlns:r="http://schemas.openxmlformats.org/officeDocument/2006/relationships"/>
+</we:webextension>
+</file>
+
+<file path=customXml/item1.xml><?xml version="1.0" encoding="utf-8"?>
+<b:Sources xmlns:b="http://schemas.openxmlformats.org/officeDocument/2006/bibliography" xmlns="http://schemas.openxmlformats.org/officeDocument/2006/bibliography" SelectedStyle="\IEEE2006OfficeOnline.xsl" StyleName="IEEE" Version="2006"/>
+</file>
+
+<file path=customXml/itemProps1.xml><?xml version="1.0" encoding="utf-8"?>
+<ds:datastoreItem xmlns:ds="http://schemas.openxmlformats.org/officeDocument/2006/customXml" ds:itemID="{110E394D-1E31-4772-A143-4B54BECA80FB}">
+  <ds:schemaRefs>
+    <ds:schemaRef ds:uri="http://schemas.openxmlformats.org/officeDocument/2006/bibliography"/>
+  </ds:schemaRefs>
+</ds:datastoreItem>
 </file>
</xml_diff>